<commit_message>
Ver 3.1: School is beginning
</commit_message>
<xml_diff>
--- a/What's New.docx
+++ b/What's New.docx
@@ -1,6 +1,6 @@
 
 <file path=word/document.xml><?xml version="1.0" encoding="utf-8"?>
-<w:document xmlns:wpc="http://schemas.microsoft.com/office/word/2010/wordprocessingCanvas" xmlns:cx="http://schemas.microsoft.com/office/drawing/2014/chartex" xmlns:cx1="http://schemas.microsoft.com/office/drawing/2015/9/8/chartex" xmlns:cx2="http://schemas.microsoft.com/office/drawing/2015/10/21/chartex" xmlns:cx3="http://schemas.microsoft.com/office/drawing/2016/5/9/chartex" xmlns:cx4="http://schemas.microsoft.com/office/drawing/2016/5/10/chartex" xmlns:cx5="http://schemas.microsoft.com/office/drawing/2016/5/11/chartex" xmlns:cx6="http://schemas.microsoft.com/office/drawing/2016/5/12/chartex" xmlns:cx7="http://schemas.microsoft.com/office/drawing/2016/5/13/chartex" xmlns:cx8="http://schemas.microsoft.com/office/drawing/2016/5/14/chartex" xmlns:mc="http://schemas.openxmlformats.org/markup-compatibility/2006" xmlns:aink="http://schemas.microsoft.com/office/drawing/2016/ink" xmlns:am3d="http://schemas.microsoft.com/office/drawing/2017/model3d" xmlns:o="urn:schemas-microsoft-com:office:office" xmlns:r="http://schemas.openxmlformats.org/officeDocument/2006/relationships" xmlns:m="http://schemas.openxmlformats.org/officeDocument/2006/math" xmlns:v="urn:schemas-microsoft-com:vml" xmlns:wp14="http://schemas.microsoft.com/office/word/2010/wordprocessingDrawing" xmlns:wp="http://schemas.openxmlformats.org/drawingml/2006/wordprocessingDrawing" xmlns:w10="urn:schemas-microsoft-com:office:word" xmlns:w="http://schemas.openxmlformats.org/wordprocessingml/2006/main" xmlns:w14="http://schemas.microsoft.com/office/word/2010/wordml" xmlns:w15="http://schemas.microsoft.com/office/word/2012/wordml" xmlns:w16cex="http://schemas.microsoft.com/office/word/2018/wordml/cex" xmlns:w16cid="http://schemas.microsoft.com/office/word/2016/wordml/cid" xmlns:w16="http://schemas.microsoft.com/office/word/2018/wordml" xmlns:w16sdtdh="http://schemas.microsoft.com/office/word/2020/wordml/sdtdatahash" xmlns:w16se="http://schemas.microsoft.com/office/word/2015/wordml/symex" xmlns:wpg="http://schemas.microsoft.com/office/word/2010/wordprocessingGroup" xmlns:wpi="http://schemas.microsoft.com/office/word/2010/wordprocessingInk" xmlns:wne="http://schemas.microsoft.com/office/word/2006/wordml" xmlns:wps="http://schemas.microsoft.com/office/word/2010/wordprocessingShape" mc:Ignorable="w14 w15 w16se w16cid w16 w16cex w16sdtdh wp14">
+<w:document xmlns:wpc="http://schemas.microsoft.com/office/word/2010/wordprocessingCanvas" xmlns:cx="http://schemas.microsoft.com/office/drawing/2014/chartex" xmlns:cx1="http://schemas.microsoft.com/office/drawing/2015/9/8/chartex" xmlns:cx2="http://schemas.microsoft.com/office/drawing/2015/10/21/chartex" xmlns:cx3="http://schemas.microsoft.com/office/drawing/2016/5/9/chartex" xmlns:cx4="http://schemas.microsoft.com/office/drawing/2016/5/10/chartex" xmlns:cx5="http://schemas.microsoft.com/office/drawing/2016/5/11/chartex" xmlns:cx6="http://schemas.microsoft.com/office/drawing/2016/5/12/chartex" xmlns:cx7="http://schemas.microsoft.com/office/drawing/2016/5/13/chartex" xmlns:cx8="http://schemas.microsoft.com/office/drawing/2016/5/14/chartex" xmlns:mc="http://schemas.openxmlformats.org/markup-compatibility/2006" xmlns:aink="http://schemas.microsoft.com/office/drawing/2016/ink" xmlns:am3d="http://schemas.microsoft.com/office/drawing/2017/model3d" xmlns:o="urn:schemas-microsoft-com:office:office" xmlns:oel="http://schemas.microsoft.com/office/2019/extlst" xmlns:r="http://schemas.openxmlformats.org/officeDocument/2006/relationships" xmlns:m="http://schemas.openxmlformats.org/officeDocument/2006/math" xmlns:v="urn:schemas-microsoft-com:vml" xmlns:wp14="http://schemas.microsoft.com/office/word/2010/wordprocessingDrawing" xmlns:wp="http://schemas.openxmlformats.org/drawingml/2006/wordprocessingDrawing" xmlns:w10="urn:schemas-microsoft-com:office:word" xmlns:w="http://schemas.openxmlformats.org/wordprocessingml/2006/main" xmlns:w14="http://schemas.microsoft.com/office/word/2010/wordml" xmlns:w15="http://schemas.microsoft.com/office/word/2012/wordml" xmlns:w16cex="http://schemas.microsoft.com/office/word/2018/wordml/cex" xmlns:w16cid="http://schemas.microsoft.com/office/word/2016/wordml/cid" xmlns:w16="http://schemas.microsoft.com/office/word/2018/wordml" xmlns:w16sdtdh="http://schemas.microsoft.com/office/word/2020/wordml/sdtdatahash" xmlns:w16se="http://schemas.microsoft.com/office/word/2015/wordml/symex" xmlns:wpg="http://schemas.microsoft.com/office/word/2010/wordprocessingGroup" xmlns:wpi="http://schemas.microsoft.com/office/word/2010/wordprocessingInk" xmlns:wne="http://schemas.microsoft.com/office/word/2006/wordml" xmlns:wps="http://schemas.microsoft.com/office/word/2010/wordprocessingShape" mc:Ignorable="w14 w15 w16se w16cid w16 w16cex w16sdtdh wp14">
   <w:body>
     <w:p>
       <w:pPr>
@@ -68,17 +68,16 @@
           <w:sz w:val="28"/>
           <w:szCs w:val="32"/>
         </w:rPr>
-        <w:t xml:space="preserve">Ver 2.2(Release) – </w:t>
-      </w:r>
-      <w:r>
-        <w:rPr>
-          <w:rFonts w:hint="eastAsia"/>
+        <w:t>Ver 3.</w:t>
+      </w:r>
+      <w:r>
+        <w:rPr>
           <w:b/>
           <w:bCs/>
           <w:sz w:val="28"/>
           <w:szCs w:val="32"/>
         </w:rPr>
-        <w:t>Pl</w:t>
+        <w:t>1</w:t>
       </w:r>
       <w:r>
         <w:rPr>
@@ -87,73 +86,17 @@
           <w:sz w:val="28"/>
           <w:szCs w:val="32"/>
         </w:rPr>
-        <w:t>ease do homework on time:</w:t>
-      </w:r>
-    </w:p>
-    <w:p>
-      <w:pPr>
-        <w:pStyle w:val="a3"/>
-        <w:numPr>
-          <w:ilvl w:val="0"/>
-          <w:numId w:val="16"/>
-        </w:numPr>
-        <w:ind w:firstLineChars="0"/>
-        <w:jc w:val="left"/>
-      </w:pPr>
-      <w:r>
-        <w:rPr>
-          <w:rFonts w:hint="eastAsia"/>
-        </w:rPr>
-        <w:t>现在当学生没有按时完成作业的时候会在云端记录</w:t>
-      </w:r>
-    </w:p>
-    <w:p>
-      <w:pPr>
-        <w:pStyle w:val="a3"/>
-        <w:numPr>
-          <w:ilvl w:val="0"/>
-          <w:numId w:val="16"/>
-        </w:numPr>
-        <w:ind w:firstLineChars="0"/>
-        <w:jc w:val="left"/>
-      </w:pPr>
-      <w:r>
-        <w:rPr>
-          <w:rFonts w:hint="eastAsia"/>
-        </w:rPr>
-        <w:t>修复了一个无法获取新作业的严重漏洞</w:t>
-      </w:r>
-    </w:p>
-    <w:p>
-      <w:pPr>
-        <w:pStyle w:val="a3"/>
-        <w:numPr>
-          <w:ilvl w:val="0"/>
-          <w:numId w:val="16"/>
-        </w:numPr>
-        <w:ind w:firstLineChars="0"/>
-        <w:jc w:val="left"/>
-        <w:rPr>
-          <w:rFonts w:hint="eastAsia"/>
-        </w:rPr>
-      </w:pPr>
-      <w:r>
-        <w:rPr>
-          <w:rFonts w:hint="eastAsia"/>
-        </w:rPr>
-        <w:t>修复了一个无法登出的严重漏洞</w:t>
-      </w:r>
-    </w:p>
-    <w:p>
-      <w:pPr>
-        <w:jc w:val="left"/>
+        <w:t xml:space="preserve"> (Release) – </w:t>
+      </w:r>
+      <w:r>
         <w:rPr>
           <w:b/>
           <w:bCs/>
           <w:sz w:val="28"/>
           <w:szCs w:val="32"/>
         </w:rPr>
-      </w:pPr>
+        <w:t>School is beginning</w:t>
+      </w:r>
       <w:r>
         <w:rPr>
           <w:b/>
@@ -161,6 +104,377 @@
           <w:sz w:val="28"/>
           <w:szCs w:val="32"/>
         </w:rPr>
+        <w:t>:</w:t>
+      </w:r>
+    </w:p>
+    <w:p>
+      <w:pPr>
+        <w:pStyle w:val="a3"/>
+        <w:numPr>
+          <w:ilvl w:val="0"/>
+          <w:numId w:val="16"/>
+        </w:numPr>
+        <w:ind w:firstLineChars="0"/>
+        <w:jc w:val="left"/>
+      </w:pPr>
+      <w:r>
+        <w:rPr>
+          <w:rFonts w:hint="eastAsia"/>
+        </w:rPr>
+        <w:t>修复了由于V</w:t>
+      </w:r>
+      <w:r>
+        <w:t>er 3.0</w:t>
+      </w:r>
+      <w:r>
+        <w:rPr>
+          <w:rFonts w:hint="eastAsia"/>
+        </w:rPr>
+        <w:t>中的部分被移除的函数仍然被调用的问题</w:t>
+      </w:r>
+    </w:p>
+    <w:p>
+      <w:pPr>
+        <w:pStyle w:val="a3"/>
+        <w:numPr>
+          <w:ilvl w:val="0"/>
+          <w:numId w:val="16"/>
+        </w:numPr>
+        <w:ind w:firstLineChars="0"/>
+        <w:jc w:val="left"/>
+      </w:pPr>
+      <w:r>
+        <w:rPr>
+          <w:rFonts w:hint="eastAsia"/>
+        </w:rPr>
+        <w:t>优化了b</w:t>
+      </w:r>
+      <w:r>
+        <w:t>ns.py</w:t>
+      </w:r>
+      <w:r>
+        <w:rPr>
+          <w:rFonts w:hint="eastAsia"/>
+        </w:rPr>
+        <w:t>，现在您可以通过b</w:t>
+      </w:r>
+      <w:r>
+        <w:t>ns.py</w:t>
+      </w:r>
+      <w:r>
+        <w:rPr>
+          <w:rFonts w:hint="eastAsia"/>
+        </w:rPr>
+        <w:t>实时获取作业（如果有）和</w:t>
+      </w:r>
+      <w:r>
+        <w:rPr>
+          <w:rFonts w:hint="eastAsia"/>
+        </w:rPr>
+        <w:t>在W</w:t>
+      </w:r>
+      <w:r>
+        <w:t>indows 7</w:t>
+      </w:r>
+      <w:r>
+        <w:rPr>
+          <w:rFonts w:hint="eastAsia"/>
+        </w:rPr>
+        <w:t>下使用有P</w:t>
+      </w:r>
+      <w:r>
+        <w:t>ySimpleGUI</w:t>
+      </w:r>
+      <w:r>
+        <w:rPr>
+          <w:rFonts w:hint="eastAsia"/>
+        </w:rPr>
+        <w:t>提供的现代通知</w:t>
+      </w:r>
+    </w:p>
+    <w:p>
+      <w:pPr>
+        <w:pStyle w:val="a3"/>
+        <w:numPr>
+          <w:ilvl w:val="0"/>
+          <w:numId w:val="16"/>
+        </w:numPr>
+        <w:ind w:firstLineChars="0"/>
+        <w:jc w:val="left"/>
+        <w:rPr>
+          <w:rFonts w:hint="eastAsia"/>
+        </w:rPr>
+      </w:pPr>
+      <w:r>
+        <w:rPr>
+          <w:rFonts w:hint="eastAsia"/>
+        </w:rPr>
+        <w:t>我们添加了首页图片的透明度，当您使用深色模式且没有任务时，首页显示的图片背景将与G</w:t>
+      </w:r>
+      <w:r>
+        <w:t>UI</w:t>
+      </w:r>
+      <w:r>
+        <w:rPr>
+          <w:rFonts w:hint="eastAsia"/>
+        </w:rPr>
+        <w:t>背景一致</w:t>
+      </w:r>
+    </w:p>
+    <w:p>
+      <w:pPr>
+        <w:jc w:val="left"/>
+        <w:rPr>
+          <w:b/>
+          <w:bCs/>
+          <w:sz w:val="28"/>
+          <w:szCs w:val="32"/>
+        </w:rPr>
+      </w:pPr>
+      <w:r>
+        <w:rPr>
+          <w:b/>
+          <w:bCs/>
+          <w:sz w:val="28"/>
+          <w:szCs w:val="32"/>
+        </w:rPr>
+        <w:t xml:space="preserve">Ver 3.0 (Release) – </w:t>
+      </w:r>
+      <w:r>
+        <w:rPr>
+          <w:rFonts w:hint="eastAsia"/>
+          <w:b/>
+          <w:bCs/>
+          <w:sz w:val="28"/>
+          <w:szCs w:val="32"/>
+        </w:rPr>
+        <w:t>A</w:t>
+      </w:r>
+      <w:r>
+        <w:rPr>
+          <w:b/>
+          <w:bCs/>
+          <w:sz w:val="28"/>
+          <w:szCs w:val="32"/>
+        </w:rPr>
+        <w:t xml:space="preserve"> new start:</w:t>
+      </w:r>
+    </w:p>
+    <w:p>
+      <w:pPr>
+        <w:pStyle w:val="a3"/>
+        <w:numPr>
+          <w:ilvl w:val="0"/>
+          <w:numId w:val="28"/>
+        </w:numPr>
+        <w:ind w:firstLineChars="0"/>
+        <w:jc w:val="left"/>
+      </w:pPr>
+      <w:r>
+        <w:rPr>
+          <w:rFonts w:hint="eastAsia"/>
+        </w:rPr>
+        <w:t>本次我们开源了此软件，你现在可以通过</w:t>
+      </w:r>
+      <w:r>
+        <w:t xml:space="preserve"> https://github.com/WhitemuTeam/Study-To-Do 访问此软件源代码和commits信息</w:t>
+      </w:r>
+    </w:p>
+    <w:p>
+      <w:pPr>
+        <w:pStyle w:val="a3"/>
+        <w:numPr>
+          <w:ilvl w:val="0"/>
+          <w:numId w:val="28"/>
+        </w:numPr>
+        <w:ind w:firstLineChars="0"/>
+        <w:jc w:val="left"/>
+      </w:pPr>
+      <w:r>
+        <w:rPr>
+          <w:rFonts w:hint="eastAsia"/>
+        </w:rPr>
+        <w:t>从</w:t>
+      </w:r>
+      <w:r>
+        <w:t>2022年8月1日开始，Leancloud国际版不再为中国大陆提供支持，现在我们迁移数据至国内版服务器，请通过此更新修复这个问题</w:t>
+      </w:r>
+    </w:p>
+    <w:p>
+      <w:pPr>
+        <w:pStyle w:val="a3"/>
+        <w:numPr>
+          <w:ilvl w:val="0"/>
+          <w:numId w:val="28"/>
+        </w:numPr>
+        <w:ind w:firstLineChars="0"/>
+        <w:jc w:val="left"/>
+      </w:pPr>
+      <w:r>
+        <w:rPr>
+          <w:rFonts w:hint="eastAsia"/>
+        </w:rPr>
+        <w:t>我们添加了更好的错误弹窗，现在您或许能通过错误弹窗反馈或修复问题</w:t>
+      </w:r>
+    </w:p>
+    <w:p>
+      <w:pPr>
+        <w:pStyle w:val="a3"/>
+        <w:numPr>
+          <w:ilvl w:val="0"/>
+          <w:numId w:val="28"/>
+        </w:numPr>
+        <w:ind w:firstLineChars="0"/>
+        <w:jc w:val="left"/>
+      </w:pPr>
+      <w:r>
+        <w:rPr>
+          <w:rFonts w:hint="eastAsia"/>
+        </w:rPr>
+        <w:t>我们添加了深色模式，现在您可以在设置中开启</w:t>
+      </w:r>
+    </w:p>
+    <w:p>
+      <w:pPr>
+        <w:pStyle w:val="a3"/>
+        <w:numPr>
+          <w:ilvl w:val="0"/>
+          <w:numId w:val="28"/>
+        </w:numPr>
+        <w:ind w:firstLineChars="0"/>
+        <w:jc w:val="left"/>
+      </w:pPr>
+      <w:r>
+        <w:rPr>
+          <w:rFonts w:hint="eastAsia"/>
+        </w:rPr>
+        <w:t>修复了某些无效函数名</w:t>
+      </w:r>
+    </w:p>
+    <w:p>
+      <w:pPr>
+        <w:pStyle w:val="a3"/>
+        <w:numPr>
+          <w:ilvl w:val="0"/>
+          <w:numId w:val="28"/>
+        </w:numPr>
+        <w:ind w:firstLineChars="0"/>
+        <w:jc w:val="left"/>
+      </w:pPr>
+      <w:r>
+        <w:rPr>
+          <w:rFonts w:hint="eastAsia"/>
+        </w:rPr>
+        <w:t>我们添加了许可证信息，现在您可以在关于选项卡中查看许可证信息</w:t>
+      </w:r>
+    </w:p>
+    <w:p>
+      <w:pPr>
+        <w:jc w:val="left"/>
+        <w:rPr>
+          <w:b/>
+          <w:bCs/>
+          <w:sz w:val="28"/>
+          <w:szCs w:val="32"/>
+        </w:rPr>
+      </w:pPr>
+      <w:r>
+        <w:rPr>
+          <w:b/>
+          <w:bCs/>
+          <w:sz w:val="28"/>
+          <w:szCs w:val="32"/>
+        </w:rPr>
+        <w:t xml:space="preserve">Ver 2.2(Release) – </w:t>
+      </w:r>
+      <w:r>
+        <w:rPr>
+          <w:rFonts w:hint="eastAsia"/>
+          <w:b/>
+          <w:bCs/>
+          <w:sz w:val="28"/>
+          <w:szCs w:val="32"/>
+        </w:rPr>
+        <w:t>Pl</w:t>
+      </w:r>
+      <w:r>
+        <w:rPr>
+          <w:b/>
+          <w:bCs/>
+          <w:sz w:val="28"/>
+          <w:szCs w:val="32"/>
+        </w:rPr>
+        <w:t>ease do homework on time:</w:t>
+      </w:r>
+    </w:p>
+    <w:p>
+      <w:pPr>
+        <w:pStyle w:val="a3"/>
+        <w:numPr>
+          <w:ilvl w:val="0"/>
+          <w:numId w:val="26"/>
+        </w:numPr>
+        <w:ind w:firstLineChars="0"/>
+        <w:jc w:val="left"/>
+      </w:pPr>
+      <w:r>
+        <w:rPr>
+          <w:rFonts w:hint="eastAsia"/>
+        </w:rPr>
+        <w:t>现在当学生没有按时完成作业的时候会在云端记录</w:t>
+      </w:r>
+    </w:p>
+    <w:p>
+      <w:pPr>
+        <w:pStyle w:val="a3"/>
+        <w:numPr>
+          <w:ilvl w:val="0"/>
+          <w:numId w:val="26"/>
+        </w:numPr>
+        <w:ind w:firstLineChars="0"/>
+        <w:jc w:val="left"/>
+      </w:pPr>
+      <w:r>
+        <w:rPr>
+          <w:rFonts w:hint="eastAsia"/>
+        </w:rPr>
+        <w:t>修复了一个无法获取新作业的严重漏洞</w:t>
+      </w:r>
+    </w:p>
+    <w:p>
+      <w:pPr>
+        <w:pStyle w:val="a3"/>
+        <w:numPr>
+          <w:ilvl w:val="0"/>
+          <w:numId w:val="26"/>
+        </w:numPr>
+        <w:ind w:firstLineChars="0"/>
+        <w:jc w:val="left"/>
+      </w:pPr>
+      <w:r>
+        <w:rPr>
+          <w:rFonts w:hint="eastAsia"/>
+        </w:rPr>
+        <w:t>修复了一个无法登出的严重漏洞</w:t>
+      </w:r>
+    </w:p>
+    <w:p>
+      <w:pPr>
+        <w:jc w:val="left"/>
+        <w:rPr>
+          <w:b/>
+          <w:bCs/>
+          <w:sz w:val="28"/>
+          <w:szCs w:val="32"/>
+        </w:rPr>
+      </w:pPr>
+      <w:r>
+        <w:rPr>
+          <w:b/>
+          <w:bCs/>
+          <w:sz w:val="28"/>
+          <w:szCs w:val="32"/>
+        </w:rPr>
         <w:t>Ver 2.1(Release) – Repair some bugs:</w:t>
       </w:r>
     </w:p>
@@ -169,7 +483,7 @@
         <w:pStyle w:val="a3"/>
         <w:numPr>
           <w:ilvl w:val="0"/>
-          <w:numId w:val="16"/>
+          <w:numId w:val="27"/>
         </w:numPr>
         <w:ind w:firstLineChars="0"/>
         <w:jc w:val="left"/>
@@ -186,7 +500,7 @@
         <w:pStyle w:val="a3"/>
         <w:numPr>
           <w:ilvl w:val="0"/>
-          <w:numId w:val="16"/>
+          <w:numId w:val="27"/>
         </w:numPr>
         <w:ind w:firstLineChars="0"/>
         <w:jc w:val="left"/>
@@ -203,7 +517,7 @@
         <w:pStyle w:val="a3"/>
         <w:numPr>
           <w:ilvl w:val="0"/>
-          <w:numId w:val="16"/>
+          <w:numId w:val="27"/>
         </w:numPr>
         <w:ind w:firstLineChars="0"/>
         <w:jc w:val="left"/>
@@ -454,6 +768,7 @@
         <w:rPr>
           <w:rFonts w:hint="eastAsia"/>
         </w:rPr>
+        <w:lastRenderedPageBreak/>
         <w:t>优化了主页面的任务备注：现在会依据实际情况提示剩余x天或y分钟</w:t>
       </w:r>
     </w:p>
@@ -842,7 +1157,6 @@
         <w:rPr>
           <w:rFonts w:hint="eastAsia"/>
         </w:rPr>
-        <w:lastRenderedPageBreak/>
         <w:t>简化了新任务创建窗口，</w:t>
       </w:r>
       <w:r>
@@ -1500,6 +1814,7 @@
         <w:rPr>
           <w:rFonts w:hint="eastAsia"/>
         </w:rPr>
+        <w:lastRenderedPageBreak/>
         <w:t>改进了源代码函数</w:t>
       </w:r>
       <w:r>
@@ -1925,7 +2240,6 @@
           <w:sz w:val="22"/>
           <w:szCs w:val="24"/>
         </w:rPr>
-        <w:lastRenderedPageBreak/>
         <w:t>更新时间:</w:t>
       </w:r>
       <w:r>
@@ -2666,6 +2980,7 @@
         <w:rPr>
           <w:rFonts w:hint="eastAsia"/>
         </w:rPr>
+        <w:lastRenderedPageBreak/>
         <w:t>优化P</w:t>
       </w:r>
       <w:r>
@@ -3181,7 +3496,6 @@
         <w:rPr>
           <w:rFonts w:hint="eastAsia"/>
         </w:rPr>
-        <w:lastRenderedPageBreak/>
         <w:t>增加了统计功能，您现在可以通过菜单栏查看/重置统计数据</w:t>
       </w:r>
     </w:p>
@@ -3840,6 +4154,7 @@
         <w:rPr>
           <w:rFonts w:hint="eastAsia"/>
         </w:rPr>
+        <w:lastRenderedPageBreak/>
         <w:t>新增关于页面</w:t>
       </w:r>
     </w:p>
@@ -4022,7 +4337,7 @@
 </file>
 
 <file path=word/endnotes.xml><?xml version="1.0" encoding="utf-8"?>
-<w:endnotes xmlns:wpc="http://schemas.microsoft.com/office/word/2010/wordprocessingCanvas" xmlns:cx="http://schemas.microsoft.com/office/drawing/2014/chartex" xmlns:cx1="http://schemas.microsoft.com/office/drawing/2015/9/8/chartex" xmlns:cx2="http://schemas.microsoft.com/office/drawing/2015/10/21/chartex" xmlns:cx3="http://schemas.microsoft.com/office/drawing/2016/5/9/chartex" xmlns:cx4="http://schemas.microsoft.com/office/drawing/2016/5/10/chartex" xmlns:cx5="http://schemas.microsoft.com/office/drawing/2016/5/11/chartex" xmlns:cx6="http://schemas.microsoft.com/office/drawing/2016/5/12/chartex" xmlns:cx7="http://schemas.microsoft.com/office/drawing/2016/5/13/chartex" xmlns:cx8="http://schemas.microsoft.com/office/drawing/2016/5/14/chartex" xmlns:mc="http://schemas.openxmlformats.org/markup-compatibility/2006" xmlns:aink="http://schemas.microsoft.com/office/drawing/2016/ink" xmlns:am3d="http://schemas.microsoft.com/office/drawing/2017/model3d" xmlns:o="urn:schemas-microsoft-com:office:office" xmlns:r="http://schemas.openxmlformats.org/officeDocument/2006/relationships" xmlns:m="http://schemas.openxmlformats.org/officeDocument/2006/math" xmlns:v="urn:schemas-microsoft-com:vml" xmlns:wp14="http://schemas.microsoft.com/office/word/2010/wordprocessingDrawing" xmlns:wp="http://schemas.openxmlformats.org/drawingml/2006/wordprocessingDrawing" xmlns:w10="urn:schemas-microsoft-com:office:word" xmlns:w="http://schemas.openxmlformats.org/wordprocessingml/2006/main" xmlns:w14="http://schemas.microsoft.com/office/word/2010/wordml" xmlns:w15="http://schemas.microsoft.com/office/word/2012/wordml" xmlns:w16cex="http://schemas.microsoft.com/office/word/2018/wordml/cex" xmlns:w16cid="http://schemas.microsoft.com/office/word/2016/wordml/cid" xmlns:w16="http://schemas.microsoft.com/office/word/2018/wordml" xmlns:w16sdtdh="http://schemas.microsoft.com/office/word/2020/wordml/sdtdatahash" xmlns:w16se="http://schemas.microsoft.com/office/word/2015/wordml/symex" xmlns:wpg="http://schemas.microsoft.com/office/word/2010/wordprocessingGroup" xmlns:wpi="http://schemas.microsoft.com/office/word/2010/wordprocessingInk" xmlns:wne="http://schemas.microsoft.com/office/word/2006/wordml" xmlns:wps="http://schemas.microsoft.com/office/word/2010/wordprocessingShape" mc:Ignorable="w14 w15 w16se w16cid w16 w16cex w16sdtdh wp14">
+<w:endnotes xmlns:wpc="http://schemas.microsoft.com/office/word/2010/wordprocessingCanvas" xmlns:cx="http://schemas.microsoft.com/office/drawing/2014/chartex" xmlns:cx1="http://schemas.microsoft.com/office/drawing/2015/9/8/chartex" xmlns:cx2="http://schemas.microsoft.com/office/drawing/2015/10/21/chartex" xmlns:cx3="http://schemas.microsoft.com/office/drawing/2016/5/9/chartex" xmlns:cx4="http://schemas.microsoft.com/office/drawing/2016/5/10/chartex" xmlns:cx5="http://schemas.microsoft.com/office/drawing/2016/5/11/chartex" xmlns:cx6="http://schemas.microsoft.com/office/drawing/2016/5/12/chartex" xmlns:cx7="http://schemas.microsoft.com/office/drawing/2016/5/13/chartex" xmlns:cx8="http://schemas.microsoft.com/office/drawing/2016/5/14/chartex" xmlns:mc="http://schemas.openxmlformats.org/markup-compatibility/2006" xmlns:aink="http://schemas.microsoft.com/office/drawing/2016/ink" xmlns:am3d="http://schemas.microsoft.com/office/drawing/2017/model3d" xmlns:o="urn:schemas-microsoft-com:office:office" xmlns:oel="http://schemas.microsoft.com/office/2019/extlst" xmlns:r="http://schemas.openxmlformats.org/officeDocument/2006/relationships" xmlns:m="http://schemas.openxmlformats.org/officeDocument/2006/math" xmlns:v="urn:schemas-microsoft-com:vml" xmlns:wp14="http://schemas.microsoft.com/office/word/2010/wordprocessingDrawing" xmlns:wp="http://schemas.openxmlformats.org/drawingml/2006/wordprocessingDrawing" xmlns:w10="urn:schemas-microsoft-com:office:word" xmlns:w="http://schemas.openxmlformats.org/wordprocessingml/2006/main" xmlns:w14="http://schemas.microsoft.com/office/word/2010/wordml" xmlns:w15="http://schemas.microsoft.com/office/word/2012/wordml" xmlns:w16cex="http://schemas.microsoft.com/office/word/2018/wordml/cex" xmlns:w16cid="http://schemas.microsoft.com/office/word/2016/wordml/cid" xmlns:w16="http://schemas.microsoft.com/office/word/2018/wordml" xmlns:w16sdtdh="http://schemas.microsoft.com/office/word/2020/wordml/sdtdatahash" xmlns:w16se="http://schemas.microsoft.com/office/word/2015/wordml/symex" xmlns:wpg="http://schemas.microsoft.com/office/word/2010/wordprocessingGroup" xmlns:wpi="http://schemas.microsoft.com/office/word/2010/wordprocessingInk" xmlns:wne="http://schemas.microsoft.com/office/word/2006/wordml" xmlns:wps="http://schemas.microsoft.com/office/word/2010/wordprocessingShape" mc:Ignorable="w14 w15 w16se w16cid w16 w16cex w16sdtdh wp14">
   <w:endnote w:type="separator" w:id="-1">
     <w:p>
       <w:r>
@@ -4041,7 +4356,7 @@
 </file>
 
 <file path=word/footnotes.xml><?xml version="1.0" encoding="utf-8"?>
-<w:footnotes xmlns:wpc="http://schemas.microsoft.com/office/word/2010/wordprocessingCanvas" xmlns:cx="http://schemas.microsoft.com/office/drawing/2014/chartex" xmlns:cx1="http://schemas.microsoft.com/office/drawing/2015/9/8/chartex" xmlns:cx2="http://schemas.microsoft.com/office/drawing/2015/10/21/chartex" xmlns:cx3="http://schemas.microsoft.com/office/drawing/2016/5/9/chartex" xmlns:cx4="http://schemas.microsoft.com/office/drawing/2016/5/10/chartex" xmlns:cx5="http://schemas.microsoft.com/office/drawing/2016/5/11/chartex" xmlns:cx6="http://schemas.microsoft.com/office/drawing/2016/5/12/chartex" xmlns:cx7="http://schemas.microsoft.com/office/drawing/2016/5/13/chartex" xmlns:cx8="http://schemas.microsoft.com/office/drawing/2016/5/14/chartex" xmlns:mc="http://schemas.openxmlformats.org/markup-compatibility/2006" xmlns:aink="http://schemas.microsoft.com/office/drawing/2016/ink" xmlns:am3d="http://schemas.microsoft.com/office/drawing/2017/model3d" xmlns:o="urn:schemas-microsoft-com:office:office" xmlns:r="http://schemas.openxmlformats.org/officeDocument/2006/relationships" xmlns:m="http://schemas.openxmlformats.org/officeDocument/2006/math" xmlns:v="urn:schemas-microsoft-com:vml" xmlns:wp14="http://schemas.microsoft.com/office/word/2010/wordprocessingDrawing" xmlns:wp="http://schemas.openxmlformats.org/drawingml/2006/wordprocessingDrawing" xmlns:w10="urn:schemas-microsoft-com:office:word" xmlns:w="http://schemas.openxmlformats.org/wordprocessingml/2006/main" xmlns:w14="http://schemas.microsoft.com/office/word/2010/wordml" xmlns:w15="http://schemas.microsoft.com/office/word/2012/wordml" xmlns:w16cex="http://schemas.microsoft.com/office/word/2018/wordml/cex" xmlns:w16cid="http://schemas.microsoft.com/office/word/2016/wordml/cid" xmlns:w16="http://schemas.microsoft.com/office/word/2018/wordml" xmlns:w16sdtdh="http://schemas.microsoft.com/office/word/2020/wordml/sdtdatahash" xmlns:w16se="http://schemas.microsoft.com/office/word/2015/wordml/symex" xmlns:wpg="http://schemas.microsoft.com/office/word/2010/wordprocessingGroup" xmlns:wpi="http://schemas.microsoft.com/office/word/2010/wordprocessingInk" xmlns:wne="http://schemas.microsoft.com/office/word/2006/wordml" xmlns:wps="http://schemas.microsoft.com/office/word/2010/wordprocessingShape" mc:Ignorable="w14 w15 w16se w16cid w16 w16cex w16sdtdh wp14">
+<w:footnotes xmlns:wpc="http://schemas.microsoft.com/office/word/2010/wordprocessingCanvas" xmlns:cx="http://schemas.microsoft.com/office/drawing/2014/chartex" xmlns:cx1="http://schemas.microsoft.com/office/drawing/2015/9/8/chartex" xmlns:cx2="http://schemas.microsoft.com/office/drawing/2015/10/21/chartex" xmlns:cx3="http://schemas.microsoft.com/office/drawing/2016/5/9/chartex" xmlns:cx4="http://schemas.microsoft.com/office/drawing/2016/5/10/chartex" xmlns:cx5="http://schemas.microsoft.com/office/drawing/2016/5/11/chartex" xmlns:cx6="http://schemas.microsoft.com/office/drawing/2016/5/12/chartex" xmlns:cx7="http://schemas.microsoft.com/office/drawing/2016/5/13/chartex" xmlns:cx8="http://schemas.microsoft.com/office/drawing/2016/5/14/chartex" xmlns:mc="http://schemas.openxmlformats.org/markup-compatibility/2006" xmlns:aink="http://schemas.microsoft.com/office/drawing/2016/ink" xmlns:am3d="http://schemas.microsoft.com/office/drawing/2017/model3d" xmlns:o="urn:schemas-microsoft-com:office:office" xmlns:oel="http://schemas.microsoft.com/office/2019/extlst" xmlns:r="http://schemas.openxmlformats.org/officeDocument/2006/relationships" xmlns:m="http://schemas.openxmlformats.org/officeDocument/2006/math" xmlns:v="urn:schemas-microsoft-com:vml" xmlns:wp14="http://schemas.microsoft.com/office/word/2010/wordprocessingDrawing" xmlns:wp="http://schemas.openxmlformats.org/drawingml/2006/wordprocessingDrawing" xmlns:w10="urn:schemas-microsoft-com:office:word" xmlns:w="http://schemas.openxmlformats.org/wordprocessingml/2006/main" xmlns:w14="http://schemas.microsoft.com/office/word/2010/wordml" xmlns:w15="http://schemas.microsoft.com/office/word/2012/wordml" xmlns:w16cex="http://schemas.microsoft.com/office/word/2018/wordml/cex" xmlns:w16cid="http://schemas.microsoft.com/office/word/2016/wordml/cid" xmlns:w16="http://schemas.microsoft.com/office/word/2018/wordml" xmlns:w16sdtdh="http://schemas.microsoft.com/office/word/2020/wordml/sdtdatahash" xmlns:w16se="http://schemas.microsoft.com/office/word/2015/wordml/symex" xmlns:wpg="http://schemas.microsoft.com/office/word/2010/wordprocessingGroup" xmlns:wpi="http://schemas.microsoft.com/office/word/2010/wordprocessingInk" xmlns:wne="http://schemas.microsoft.com/office/word/2006/wordml" xmlns:wps="http://schemas.microsoft.com/office/word/2010/wordprocessingShape" mc:Ignorable="w14 w15 w16se w16cid w16 w16cex w16sdtdh wp14">
   <w:footnote w:type="separator" w:id="-1">
     <w:p>
       <w:r>
@@ -4060,7 +4375,7 @@
 </file>
 
 <file path=word/numbering.xml><?xml version="1.0" encoding="utf-8"?>
-<w:numbering xmlns:wpc="http://schemas.microsoft.com/office/word/2010/wordprocessingCanvas" xmlns:cx="http://schemas.microsoft.com/office/drawing/2014/chartex" xmlns:cx1="http://schemas.microsoft.com/office/drawing/2015/9/8/chartex" xmlns:cx2="http://schemas.microsoft.com/office/drawing/2015/10/21/chartex" xmlns:cx3="http://schemas.microsoft.com/office/drawing/2016/5/9/chartex" xmlns:cx4="http://schemas.microsoft.com/office/drawing/2016/5/10/chartex" xmlns:cx5="http://schemas.microsoft.com/office/drawing/2016/5/11/chartex" xmlns:cx6="http://schemas.microsoft.com/office/drawing/2016/5/12/chartex" xmlns:cx7="http://schemas.microsoft.com/office/drawing/2016/5/13/chartex" xmlns:cx8="http://schemas.microsoft.com/office/drawing/2016/5/14/chartex" xmlns:mc="http://schemas.openxmlformats.org/markup-compatibility/2006" xmlns:aink="http://schemas.microsoft.com/office/drawing/2016/ink" xmlns:am3d="http://schemas.microsoft.com/office/drawing/2017/model3d" xmlns:o="urn:schemas-microsoft-com:office:office" xmlns:r="http://schemas.openxmlformats.org/officeDocument/2006/relationships" xmlns:m="http://schemas.openxmlformats.org/officeDocument/2006/math" xmlns:v="urn:schemas-microsoft-com:vml" xmlns:wp14="http://schemas.microsoft.com/office/word/2010/wordprocessingDrawing" xmlns:wp="http://schemas.openxmlformats.org/drawingml/2006/wordprocessingDrawing" xmlns:w10="urn:schemas-microsoft-com:office:word" xmlns:w="http://schemas.openxmlformats.org/wordprocessingml/2006/main" xmlns:w14="http://schemas.microsoft.com/office/word/2010/wordml" xmlns:w15="http://schemas.microsoft.com/office/word/2012/wordml" xmlns:w16cex="http://schemas.microsoft.com/office/word/2018/wordml/cex" xmlns:w16cid="http://schemas.microsoft.com/office/word/2016/wordml/cid" xmlns:w16="http://schemas.microsoft.com/office/word/2018/wordml" xmlns:w16sdtdh="http://schemas.microsoft.com/office/word/2020/wordml/sdtdatahash" xmlns:w16se="http://schemas.microsoft.com/office/word/2015/wordml/symex" xmlns:wpg="http://schemas.microsoft.com/office/word/2010/wordprocessingGroup" xmlns:wpi="http://schemas.microsoft.com/office/word/2010/wordprocessingInk" xmlns:wne="http://schemas.microsoft.com/office/word/2006/wordml" xmlns:wps="http://schemas.microsoft.com/office/word/2010/wordprocessingShape" mc:Ignorable="w14 w15 w16se w16cid w16 w16cex w16sdtdh wp14">
+<w:numbering xmlns:wpc="http://schemas.microsoft.com/office/word/2010/wordprocessingCanvas" xmlns:cx="http://schemas.microsoft.com/office/drawing/2014/chartex" xmlns:cx1="http://schemas.microsoft.com/office/drawing/2015/9/8/chartex" xmlns:cx2="http://schemas.microsoft.com/office/drawing/2015/10/21/chartex" xmlns:cx3="http://schemas.microsoft.com/office/drawing/2016/5/9/chartex" xmlns:cx4="http://schemas.microsoft.com/office/drawing/2016/5/10/chartex" xmlns:cx5="http://schemas.microsoft.com/office/drawing/2016/5/11/chartex" xmlns:cx6="http://schemas.microsoft.com/office/drawing/2016/5/12/chartex" xmlns:cx7="http://schemas.microsoft.com/office/drawing/2016/5/13/chartex" xmlns:cx8="http://schemas.microsoft.com/office/drawing/2016/5/14/chartex" xmlns:mc="http://schemas.openxmlformats.org/markup-compatibility/2006" xmlns:aink="http://schemas.microsoft.com/office/drawing/2016/ink" xmlns:am3d="http://schemas.microsoft.com/office/drawing/2017/model3d" xmlns:o="urn:schemas-microsoft-com:office:office" xmlns:oel="http://schemas.microsoft.com/office/2019/extlst" xmlns:r="http://schemas.openxmlformats.org/officeDocument/2006/relationships" xmlns:m="http://schemas.openxmlformats.org/officeDocument/2006/math" xmlns:v="urn:schemas-microsoft-com:vml" xmlns:wp14="http://schemas.microsoft.com/office/word/2010/wordprocessingDrawing" xmlns:wp="http://schemas.openxmlformats.org/drawingml/2006/wordprocessingDrawing" xmlns:w10="urn:schemas-microsoft-com:office:word" xmlns:w="http://schemas.openxmlformats.org/wordprocessingml/2006/main" xmlns:w14="http://schemas.microsoft.com/office/word/2010/wordml" xmlns:w15="http://schemas.microsoft.com/office/word/2012/wordml" xmlns:w16cex="http://schemas.microsoft.com/office/word/2018/wordml/cex" xmlns:w16cid="http://schemas.microsoft.com/office/word/2016/wordml/cid" xmlns:w16="http://schemas.microsoft.com/office/word/2018/wordml" xmlns:w16sdtdh="http://schemas.microsoft.com/office/word/2020/wordml/sdtdatahash" xmlns:w16se="http://schemas.microsoft.com/office/word/2015/wordml/symex" xmlns:wpg="http://schemas.microsoft.com/office/word/2010/wordprocessingGroup" xmlns:wpi="http://schemas.microsoft.com/office/word/2010/wordprocessingInk" xmlns:wne="http://schemas.microsoft.com/office/word/2006/wordml" xmlns:wps="http://schemas.microsoft.com/office/word/2010/wordprocessingShape" mc:Ignorable="w14 w15 w16se w16cid w16 w16cex w16sdtdh wp14">
   <w:abstractNum w:abstractNumId="0" w15:restartNumberingAfterBreak="0">
     <w:nsid w:val="008B0537"/>
     <w:multiLevelType w:val="hybridMultilevel"/>
@@ -5158,17 +5473,19 @@
   <w:abstractNum w:abstractNumId="12" w15:restartNumberingAfterBreak="0">
     <w:nsid w:val="26DA25BD"/>
     <w:multiLevelType w:val="hybridMultilevel"/>
-    <w:tmpl w:val="F814A83C"/>
-    <w:lvl w:ilvl="0" w:tplc="53845C94">
+    <w:tmpl w:val="E0E2FE8C"/>
+    <w:lvl w:ilvl="0" w:tplc="E7402E3E">
       <w:start w:val="1"/>
       <w:numFmt w:val="decimal"/>
       <w:lvlText w:val="%1."/>
       <w:lvlJc w:val="left"/>
       <w:pPr>
-        <w:ind w:left="780" w:hanging="360"/>
+        <w:ind w:left="927" w:hanging="360"/>
       </w:pPr>
       <w:rPr>
         <w:rFonts w:hint="default"/>
+        <w:b w:val="0"/>
+        <w:bCs w:val="0"/>
       </w:rPr>
     </w:lvl>
     <w:lvl w:ilvl="1" w:tplc="04090019">
@@ -5446,6 +5763,95 @@
     </w:lvl>
   </w:abstractNum>
   <w:abstractNum w:abstractNumId="15" w15:restartNumberingAfterBreak="0">
+    <w:nsid w:val="2FBE55C6"/>
+    <w:multiLevelType w:val="hybridMultilevel"/>
+    <w:tmpl w:val="C83A0426"/>
+    <w:lvl w:ilvl="0" w:tplc="C16AA782">
+      <w:start w:val="1"/>
+      <w:numFmt w:val="decimal"/>
+      <w:lvlText w:val="%1."/>
+      <w:lvlJc w:val="left"/>
+      <w:pPr>
+        <w:ind w:left="780" w:hanging="360"/>
+      </w:pPr>
+      <w:rPr>
+        <w:rFonts w:hint="default"/>
+      </w:rPr>
+    </w:lvl>
+    <w:lvl w:ilvl="1" w:tplc="04090019" w:tentative="1">
+      <w:start w:val="1"/>
+      <w:numFmt w:val="lowerLetter"/>
+      <w:lvlText w:val="%2)"/>
+      <w:lvlJc w:val="left"/>
+      <w:pPr>
+        <w:ind w:left="1260" w:hanging="420"/>
+      </w:pPr>
+    </w:lvl>
+    <w:lvl w:ilvl="2" w:tplc="0409001B" w:tentative="1">
+      <w:start w:val="1"/>
+      <w:numFmt w:val="lowerRoman"/>
+      <w:lvlText w:val="%3."/>
+      <w:lvlJc w:val="right"/>
+      <w:pPr>
+        <w:ind w:left="1680" w:hanging="420"/>
+      </w:pPr>
+    </w:lvl>
+    <w:lvl w:ilvl="3" w:tplc="0409000F" w:tentative="1">
+      <w:start w:val="1"/>
+      <w:numFmt w:val="decimal"/>
+      <w:lvlText w:val="%4."/>
+      <w:lvlJc w:val="left"/>
+      <w:pPr>
+        <w:ind w:left="2100" w:hanging="420"/>
+      </w:pPr>
+    </w:lvl>
+    <w:lvl w:ilvl="4" w:tplc="04090019" w:tentative="1">
+      <w:start w:val="1"/>
+      <w:numFmt w:val="lowerLetter"/>
+      <w:lvlText w:val="%5)"/>
+      <w:lvlJc w:val="left"/>
+      <w:pPr>
+        <w:ind w:left="2520" w:hanging="420"/>
+      </w:pPr>
+    </w:lvl>
+    <w:lvl w:ilvl="5" w:tplc="0409001B" w:tentative="1">
+      <w:start w:val="1"/>
+      <w:numFmt w:val="lowerRoman"/>
+      <w:lvlText w:val="%6."/>
+      <w:lvlJc w:val="right"/>
+      <w:pPr>
+        <w:ind w:left="2940" w:hanging="420"/>
+      </w:pPr>
+    </w:lvl>
+    <w:lvl w:ilvl="6" w:tplc="0409000F" w:tentative="1">
+      <w:start w:val="1"/>
+      <w:numFmt w:val="decimal"/>
+      <w:lvlText w:val="%7."/>
+      <w:lvlJc w:val="left"/>
+      <w:pPr>
+        <w:ind w:left="3360" w:hanging="420"/>
+      </w:pPr>
+    </w:lvl>
+    <w:lvl w:ilvl="7" w:tplc="04090019" w:tentative="1">
+      <w:start w:val="1"/>
+      <w:numFmt w:val="lowerLetter"/>
+      <w:lvlText w:val="%8)"/>
+      <w:lvlJc w:val="left"/>
+      <w:pPr>
+        <w:ind w:left="3780" w:hanging="420"/>
+      </w:pPr>
+    </w:lvl>
+    <w:lvl w:ilvl="8" w:tplc="0409001B" w:tentative="1">
+      <w:start w:val="1"/>
+      <w:numFmt w:val="lowerRoman"/>
+      <w:lvlText w:val="%9."/>
+      <w:lvlJc w:val="right"/>
+      <w:pPr>
+        <w:ind w:left="4200" w:hanging="420"/>
+      </w:pPr>
+    </w:lvl>
+  </w:abstractNum>
+  <w:abstractNum w:abstractNumId="16" w15:restartNumberingAfterBreak="0">
     <w:nsid w:val="3C4867FF"/>
     <w:multiLevelType w:val="hybridMultilevel"/>
     <w:tmpl w:val="A53C94A2"/>
@@ -5534,7 +5940,96 @@
       </w:pPr>
     </w:lvl>
   </w:abstractNum>
-  <w:abstractNum w:abstractNumId="16" w15:restartNumberingAfterBreak="0">
+  <w:abstractNum w:abstractNumId="17" w15:restartNumberingAfterBreak="0">
+    <w:nsid w:val="3FD57EF9"/>
+    <w:multiLevelType w:val="hybridMultilevel"/>
+    <w:tmpl w:val="2AF8D242"/>
+    <w:lvl w:ilvl="0" w:tplc="92BCA298">
+      <w:start w:val="1"/>
+      <w:numFmt w:val="decimal"/>
+      <w:lvlText w:val="%1."/>
+      <w:lvlJc w:val="left"/>
+      <w:pPr>
+        <w:ind w:left="780" w:hanging="360"/>
+      </w:pPr>
+      <w:rPr>
+        <w:rFonts w:hint="default"/>
+      </w:rPr>
+    </w:lvl>
+    <w:lvl w:ilvl="1" w:tplc="04090019" w:tentative="1">
+      <w:start w:val="1"/>
+      <w:numFmt w:val="lowerLetter"/>
+      <w:lvlText w:val="%2)"/>
+      <w:lvlJc w:val="left"/>
+      <w:pPr>
+        <w:ind w:left="1260" w:hanging="420"/>
+      </w:pPr>
+    </w:lvl>
+    <w:lvl w:ilvl="2" w:tplc="0409001B" w:tentative="1">
+      <w:start w:val="1"/>
+      <w:numFmt w:val="lowerRoman"/>
+      <w:lvlText w:val="%3."/>
+      <w:lvlJc w:val="right"/>
+      <w:pPr>
+        <w:ind w:left="1680" w:hanging="420"/>
+      </w:pPr>
+    </w:lvl>
+    <w:lvl w:ilvl="3" w:tplc="0409000F" w:tentative="1">
+      <w:start w:val="1"/>
+      <w:numFmt w:val="decimal"/>
+      <w:lvlText w:val="%4."/>
+      <w:lvlJc w:val="left"/>
+      <w:pPr>
+        <w:ind w:left="2100" w:hanging="420"/>
+      </w:pPr>
+    </w:lvl>
+    <w:lvl w:ilvl="4" w:tplc="04090019" w:tentative="1">
+      <w:start w:val="1"/>
+      <w:numFmt w:val="lowerLetter"/>
+      <w:lvlText w:val="%5)"/>
+      <w:lvlJc w:val="left"/>
+      <w:pPr>
+        <w:ind w:left="2520" w:hanging="420"/>
+      </w:pPr>
+    </w:lvl>
+    <w:lvl w:ilvl="5" w:tplc="0409001B" w:tentative="1">
+      <w:start w:val="1"/>
+      <w:numFmt w:val="lowerRoman"/>
+      <w:lvlText w:val="%6."/>
+      <w:lvlJc w:val="right"/>
+      <w:pPr>
+        <w:ind w:left="2940" w:hanging="420"/>
+      </w:pPr>
+    </w:lvl>
+    <w:lvl w:ilvl="6" w:tplc="0409000F" w:tentative="1">
+      <w:start w:val="1"/>
+      <w:numFmt w:val="decimal"/>
+      <w:lvlText w:val="%7."/>
+      <w:lvlJc w:val="left"/>
+      <w:pPr>
+        <w:ind w:left="3360" w:hanging="420"/>
+      </w:pPr>
+    </w:lvl>
+    <w:lvl w:ilvl="7" w:tplc="04090019" w:tentative="1">
+      <w:start w:val="1"/>
+      <w:numFmt w:val="lowerLetter"/>
+      <w:lvlText w:val="%8)"/>
+      <w:lvlJc w:val="left"/>
+      <w:pPr>
+        <w:ind w:left="3780" w:hanging="420"/>
+      </w:pPr>
+    </w:lvl>
+    <w:lvl w:ilvl="8" w:tplc="0409001B" w:tentative="1">
+      <w:start w:val="1"/>
+      <w:numFmt w:val="lowerRoman"/>
+      <w:lvlText w:val="%9."/>
+      <w:lvlJc w:val="right"/>
+      <w:pPr>
+        <w:ind w:left="4200" w:hanging="420"/>
+      </w:pPr>
+    </w:lvl>
+  </w:abstractNum>
+  <w:abstractNum w:abstractNumId="18" w15:restartNumberingAfterBreak="0">
     <w:nsid w:val="47985700"/>
     <w:multiLevelType w:val="hybridMultilevel"/>
     <w:tmpl w:val="0D1416D8"/>
@@ -5623,7 +6118,98 @@
       </w:pPr>
     </w:lvl>
   </w:abstractNum>
-  <w:abstractNum w:abstractNumId="17" w15:restartNumberingAfterBreak="0">
+  <w:abstractNum w:abstractNumId="19" w15:restartNumberingAfterBreak="0">
+    <w:nsid w:val="4CE47CA2"/>
+    <w:multiLevelType w:val="hybridMultilevel"/>
+    <w:tmpl w:val="E0E2FE8C"/>
+    <w:lvl w:ilvl="0" w:tplc="FFFFFFFF">
+      <w:start w:val="1"/>
+      <w:numFmt w:val="decimal"/>
+      <w:lvlText w:val="%1."/>
+      <w:lvlJc w:val="left"/>
+      <w:pPr>
+        <w:ind w:left="927" w:hanging="360"/>
+      </w:pPr>
+      <w:rPr>
+        <w:rFonts w:hint="default"/>
+        <w:b w:val="0"/>
+        <w:bCs w:val="0"/>
+      </w:rPr>
+    </w:lvl>
+    <w:lvl w:ilvl="1" w:tplc="FFFFFFFF">
+      <w:start w:val="1"/>
+      <w:numFmt w:val="lowerLetter"/>
+      <w:lvlText w:val="%2)"/>
+      <w:lvlJc w:val="left"/>
+      <w:pPr>
+        <w:ind w:left="1260" w:hanging="420"/>
+      </w:pPr>
+    </w:lvl>
+    <w:lvl w:ilvl="2" w:tplc="FFFFFFFF" w:tentative="1">
+      <w:start w:val="1"/>
+      <w:numFmt w:val="lowerRoman"/>
+      <w:lvlText w:val="%3."/>
+      <w:lvlJc w:val="right"/>
+      <w:pPr>
+        <w:ind w:left="1680" w:hanging="420"/>
+      </w:pPr>
+    </w:lvl>
+    <w:lvl w:ilvl="3" w:tplc="FFFFFFFF" w:tentative="1">
+      <w:start w:val="1"/>
+      <w:numFmt w:val="decimal"/>
+      <w:lvlText w:val="%4."/>
+      <w:lvlJc w:val="left"/>
+      <w:pPr>
+        <w:ind w:left="2100" w:hanging="420"/>
+      </w:pPr>
+    </w:lvl>
+    <w:lvl w:ilvl="4" w:tplc="FFFFFFFF" w:tentative="1">
+      <w:start w:val="1"/>
+      <w:numFmt w:val="lowerLetter"/>
+      <w:lvlText w:val="%5)"/>
+      <w:lvlJc w:val="left"/>
+      <w:pPr>
+        <w:ind w:left="2520" w:hanging="420"/>
+      </w:pPr>
+    </w:lvl>
+    <w:lvl w:ilvl="5" w:tplc="FFFFFFFF" w:tentative="1">
+      <w:start w:val="1"/>
+      <w:numFmt w:val="lowerRoman"/>
+      <w:lvlText w:val="%6."/>
+      <w:lvlJc w:val="right"/>
+      <w:pPr>
+        <w:ind w:left="2940" w:hanging="420"/>
+      </w:pPr>
+    </w:lvl>
+    <w:lvl w:ilvl="6" w:tplc="FFFFFFFF" w:tentative="1">
+      <w:start w:val="1"/>
+      <w:numFmt w:val="decimal"/>
+      <w:lvlText w:val="%7."/>
+      <w:lvlJc w:val="left"/>
+      <w:pPr>
+        <w:ind w:left="3360" w:hanging="420"/>
+      </w:pPr>
+    </w:lvl>
+    <w:lvl w:ilvl="7" w:tplc="FFFFFFFF" w:tentative="1">
+      <w:start w:val="1"/>
+      <w:numFmt w:val="lowerLetter"/>
+      <w:lvlText w:val="%8)"/>
+      <w:lvlJc w:val="left"/>
+      <w:pPr>
+        <w:ind w:left="3780" w:hanging="420"/>
+      </w:pPr>
+    </w:lvl>
+    <w:lvl w:ilvl="8" w:tplc="FFFFFFFF" w:tentative="1">
+      <w:start w:val="1"/>
+      <w:numFmt w:val="lowerRoman"/>
+      <w:lvlText w:val="%9."/>
+      <w:lvlJc w:val="right"/>
+      <w:pPr>
+        <w:ind w:left="4200" w:hanging="420"/>
+      </w:pPr>
+    </w:lvl>
+  </w:abstractNum>
+  <w:abstractNum w:abstractNumId="20" w15:restartNumberingAfterBreak="0">
     <w:nsid w:val="501F7380"/>
     <w:multiLevelType w:val="hybridMultilevel"/>
     <w:tmpl w:val="FD24F970"/>
@@ -5712,7 +6298,7 @@
       </w:pPr>
     </w:lvl>
   </w:abstractNum>
-  <w:abstractNum w:abstractNumId="18" w15:restartNumberingAfterBreak="0">
+  <w:abstractNum w:abstractNumId="21" w15:restartNumberingAfterBreak="0">
     <w:nsid w:val="50255D2D"/>
     <w:multiLevelType w:val="hybridMultilevel"/>
     <w:tmpl w:val="A64C5568"/>
@@ -5801,7 +6387,7 @@
       </w:pPr>
     </w:lvl>
   </w:abstractNum>
-  <w:abstractNum w:abstractNumId="19" w15:restartNumberingAfterBreak="0">
+  <w:abstractNum w:abstractNumId="22" w15:restartNumberingAfterBreak="0">
     <w:nsid w:val="50B97DB9"/>
     <w:multiLevelType w:val="hybridMultilevel"/>
     <w:tmpl w:val="469AF6BE"/>
@@ -5890,7 +6476,7 @@
       </w:pPr>
     </w:lvl>
   </w:abstractNum>
-  <w:abstractNum w:abstractNumId="20" w15:restartNumberingAfterBreak="0">
+  <w:abstractNum w:abstractNumId="23" w15:restartNumberingAfterBreak="0">
     <w:nsid w:val="5B9E193C"/>
     <w:multiLevelType w:val="hybridMultilevel"/>
     <w:tmpl w:val="BB264F5A"/>
@@ -5979,7 +6565,7 @@
       </w:pPr>
     </w:lvl>
   </w:abstractNum>
-  <w:abstractNum w:abstractNumId="21" w15:restartNumberingAfterBreak="0">
+  <w:abstractNum w:abstractNumId="24" w15:restartNumberingAfterBreak="0">
     <w:nsid w:val="5D97257C"/>
     <w:multiLevelType w:val="hybridMultilevel"/>
     <w:tmpl w:val="6AEEC6CE"/>
@@ -6068,7 +6654,7 @@
       </w:pPr>
     </w:lvl>
   </w:abstractNum>
-  <w:abstractNum w:abstractNumId="22" w15:restartNumberingAfterBreak="0">
+  <w:abstractNum w:abstractNumId="25" w15:restartNumberingAfterBreak="0">
     <w:nsid w:val="68567B71"/>
     <w:multiLevelType w:val="hybridMultilevel"/>
     <w:tmpl w:val="9AB82C98"/>
@@ -6157,7 +6743,7 @@
       </w:pPr>
     </w:lvl>
   </w:abstractNum>
-  <w:abstractNum w:abstractNumId="23" w15:restartNumberingAfterBreak="0">
+  <w:abstractNum w:abstractNumId="26" w15:restartNumberingAfterBreak="0">
     <w:nsid w:val="75505FC8"/>
     <w:multiLevelType w:val="hybridMultilevel"/>
     <w:tmpl w:val="7DC0B77A"/>
@@ -6246,7 +6832,7 @@
       </w:pPr>
     </w:lvl>
   </w:abstractNum>
-  <w:abstractNum w:abstractNumId="24" w15:restartNumberingAfterBreak="0">
+  <w:abstractNum w:abstractNumId="27" w15:restartNumberingAfterBreak="0">
     <w:nsid w:val="7A3D4DEE"/>
     <w:multiLevelType w:val="hybridMultilevel"/>
     <w:tmpl w:val="788AE826"/>
@@ -6342,7 +6928,7 @@
     <w:abstractNumId w:val="0"/>
   </w:num>
   <w:num w:numId="3" w16cid:durableId="493032011">
-    <w:abstractNumId w:val="18"/>
+    <w:abstractNumId w:val="21"/>
   </w:num>
   <w:num w:numId="4" w16cid:durableId="1473523957">
     <w:abstractNumId w:val="8"/>
@@ -6363,31 +6949,31 @@
     <w:abstractNumId w:val="10"/>
   </w:num>
   <w:num w:numId="10" w16cid:durableId="1736587143">
-    <w:abstractNumId w:val="22"/>
+    <w:abstractNumId w:val="25"/>
   </w:num>
   <w:num w:numId="11" w16cid:durableId="905535676">
-    <w:abstractNumId w:val="24"/>
+    <w:abstractNumId w:val="27"/>
   </w:num>
   <w:num w:numId="12" w16cid:durableId="1016926134">
-    <w:abstractNumId w:val="16"/>
+    <w:abstractNumId w:val="18"/>
   </w:num>
   <w:num w:numId="13" w16cid:durableId="171192542">
-    <w:abstractNumId w:val="15"/>
+    <w:abstractNumId w:val="16"/>
   </w:num>
   <w:num w:numId="14" w16cid:durableId="1246381402">
     <w:abstractNumId w:val="2"/>
   </w:num>
   <w:num w:numId="15" w16cid:durableId="733628312">
-    <w:abstractNumId w:val="23"/>
+    <w:abstractNumId w:val="26"/>
   </w:num>
   <w:num w:numId="16" w16cid:durableId="1926762787">
     <w:abstractNumId w:val="12"/>
   </w:num>
   <w:num w:numId="17" w16cid:durableId="2086757074">
-    <w:abstractNumId w:val="19"/>
+    <w:abstractNumId w:val="22"/>
   </w:num>
   <w:num w:numId="18" w16cid:durableId="141386842">
-    <w:abstractNumId w:val="21"/>
+    <w:abstractNumId w:val="24"/>
   </w:num>
   <w:num w:numId="19" w16cid:durableId="1263299634">
     <w:abstractNumId w:val="5"/>
@@ -6396,7 +6982,7 @@
     <w:abstractNumId w:val="4"/>
   </w:num>
   <w:num w:numId="21" w16cid:durableId="1668089349">
-    <w:abstractNumId w:val="20"/>
+    <w:abstractNumId w:val="23"/>
   </w:num>
   <w:num w:numId="22" w16cid:durableId="171795779">
     <w:abstractNumId w:val="3"/>
@@ -6405,10 +6991,19 @@
     <w:abstractNumId w:val="13"/>
   </w:num>
   <w:num w:numId="24" w16cid:durableId="52779831">
-    <w:abstractNumId w:val="17"/>
+    <w:abstractNumId w:val="20"/>
   </w:num>
   <w:num w:numId="25" w16cid:durableId="1593582735">
     <w:abstractNumId w:val="6"/>
+  </w:num>
+  <w:num w:numId="26" w16cid:durableId="1741828975">
+    <w:abstractNumId w:val="15"/>
+  </w:num>
+  <w:num w:numId="27" w16cid:durableId="1940285351">
+    <w:abstractNumId w:val="17"/>
+  </w:num>
+  <w:num w:numId="28" w16cid:durableId="917178626">
+    <w:abstractNumId w:val="19"/>
   </w:num>
 </w:numbering>
 </file>

</xml_diff>